<commit_message>
One Page Assignment Update
turned into PDF form
</commit_message>
<xml_diff>
--- a/One Pager.docx
+++ b/One Pager.docx
@@ -21,10 +21,7 @@
         <w:pStyle w:val="Heading1"/>
       </w:pPr>
       <w:r>
-        <w:t>O</w:t>
-      </w:r>
-      <w:r>
-        <w:t>verview</w:t>
+        <w:t>Overview</w:t>
       </w:r>
     </w:p>
     <w:p>
@@ -127,15 +124,7 @@
         <w:rPr>
           <w:sz w:val="22"/>
         </w:rPr>
-        <w:t>Bill the client</w:t>
-      </w:r>
-      <w:bookmarkStart w:id="0" w:name="_GoBack"/>
-      <w:bookmarkEnd w:id="0"/>
-      <w:r>
-        <w:rPr>
-          <w:sz w:val="22"/>
-        </w:rPr>
-        <w:t>: A man searching for a capable web developer to create a website to be a boon to his website. He has searched through many profiles to see which ones would be suitable.</w:t>
+        <w:t>Bill the client: A man searching for a capable web developer to create a website to be a boon to his website. He has searched through many profiles to see which ones would be suitable.</w:t>
       </w:r>
     </w:p>
     <w:p>
@@ -227,7 +216,10 @@
         </w:r>
       </w:hyperlink>
     </w:p>
-    <w:p/>
+    <w:p>
+      <w:bookmarkStart w:id="0" w:name="_GoBack"/>
+      <w:bookmarkEnd w:id="0"/>
+    </w:p>
     <w:sectPr>
       <w:headerReference w:type="default" r:id="rId12"/>
       <w:pgSz w:w="12240" w:h="15840" w:code="1"/>
@@ -354,21 +346,6 @@
                           <w:pPr>
                             <w:pStyle w:val="Footer"/>
                           </w:pPr>
-                          <w:r>
-                            <w:fldChar w:fldCharType="begin"/>
-                          </w:r>
-                          <w:r>
-                            <w:instrText xml:space="preserve"> PAGE   \* MERGEFORMAT </w:instrText>
-                          </w:r>
-                          <w:r>
-                            <w:fldChar w:fldCharType="separate"/>
-                          </w:r>
-                          <w:r>
-                            <w:t>1</w:t>
-                          </w:r>
-                          <w:r>
-                            <w:fldChar w:fldCharType="end"/>
-                          </w:r>
                         </w:p>
                       </w:txbxContent>
                     </wps:txbx>
@@ -403,21 +380,6 @@
                     <w:pPr>
                       <w:pStyle w:val="Footer"/>
                     </w:pPr>
-                    <w:r>
-                      <w:fldChar w:fldCharType="begin"/>
-                    </w:r>
-                    <w:r>
-                      <w:instrText xml:space="preserve"> PAGE   \* MERGEFORMAT </w:instrText>
-                    </w:r>
-                    <w:r>
-                      <w:fldChar w:fldCharType="separate"/>
-                    </w:r>
-                    <w:r>
-                      <w:t>1</w:t>
-                    </w:r>
-                    <w:r>
-                      <w:fldChar w:fldCharType="end"/>
-                    </w:r>
                   </w:p>
                 </w:txbxContent>
               </v:textbox>
@@ -1013,6 +975,7 @@
     <w:lsdException w:name="HTML Sample" w:semiHidden="1" w:unhideWhenUsed="1"/>
     <w:lsdException w:name="HTML Typewriter" w:semiHidden="1" w:unhideWhenUsed="1"/>
     <w:lsdException w:name="HTML Variable" w:semiHidden="1" w:unhideWhenUsed="1"/>
+    <w:lsdException w:name="Normal Table" w:semiHidden="1" w:unhideWhenUsed="1"/>
     <w:lsdException w:name="annotation subject" w:semiHidden="1" w:unhideWhenUsed="1"/>
     <w:lsdException w:name="No List" w:semiHidden="1" w:unhideWhenUsed="1"/>
     <w:lsdException w:name="Outline List 1" w:semiHidden="1" w:unhideWhenUsed="1"/>
@@ -1058,9 +1021,11 @@
     <w:lsdException w:name="Table Subtle 1" w:semiHidden="1" w:unhideWhenUsed="1"/>
     <w:lsdException w:name="Table Subtle 2" w:semiHidden="1" w:unhideWhenUsed="1"/>
     <w:lsdException w:name="Table Web 1" w:semiHidden="1" w:unhideWhenUsed="1"/>
+    <w:lsdException w:name="Table Web 2" w:semiHidden="1" w:unhideWhenUsed="1"/>
     <w:lsdException w:name="Table Web 3" w:semiHidden="1" w:unhideWhenUsed="1"/>
     <w:lsdException w:name="Balloon Text" w:semiHidden="1" w:unhideWhenUsed="1"/>
     <w:lsdException w:name="Table Grid" w:uiPriority="39"/>
+    <w:lsdException w:name="Table Theme" w:semiHidden="1" w:unhideWhenUsed="1"/>
     <w:lsdException w:name="Placeholder Text" w:semiHidden="1"/>
     <w:lsdException w:name="No Spacing" w:uiPriority="36" w:qFormat="1"/>
     <w:lsdException w:name="Light Shading" w:uiPriority="60"/>
@@ -1331,6 +1296,7 @@
   <w:style w:type="character" w:default="1" w:styleId="DefaultParagraphFont">
     <w:name w:val="Default Paragraph Font"/>
     <w:uiPriority w:val="1"/>
+    <w:semiHidden/>
     <w:unhideWhenUsed/>
   </w:style>
   <w:style w:type="table" w:default="1" w:styleId="TableNormal">
@@ -1830,7 +1796,7 @@
     <w:charset w:val="00"/>
     <w:family w:val="roman"/>
     <w:pitch w:val="variable"/>
-    <w:sig w:usb0="E0002EFF" w:usb1="C000785B" w:usb2="00000009" w:usb3="00000000" w:csb0="000001FF" w:csb1="00000000"/>
+    <w:sig w:usb0="E0002AFF" w:usb1="C0007841" w:usb2="00000009" w:usb3="00000000" w:csb0="000001FF" w:csb1="00000000"/>
   </w:font>
   <w:font w:name="Courier New">
     <w:panose1 w:val="02070309020205020404"/>
@@ -1851,7 +1817,7 @@
     <w:charset w:val="00"/>
     <w:family w:val="swiss"/>
     <w:pitch w:val="variable"/>
-    <w:sig w:usb0="E0002EFF" w:usb1="C0007843" w:usb2="00000009" w:usb3="00000000" w:csb0="000001FF" w:csb1="00000000"/>
+    <w:sig w:usb0="E0002AFF" w:usb1="C0007843" w:usb2="00000009" w:usb3="00000000" w:csb0="000001FF" w:csb1="00000000"/>
   </w:font>
   <w:font w:name="Arial Black">
     <w:panose1 w:val="020B0A04020102020204"/>
@@ -1865,14 +1831,14 @@
     <w:charset w:val="00"/>
     <w:family w:val="swiss"/>
     <w:pitch w:val="variable"/>
-    <w:sig w:usb0="E0002AFF" w:usb1="C000247B" w:usb2="00000009" w:usb3="00000000" w:csb0="000001FF" w:csb1="00000000"/>
+    <w:sig w:usb0="E10002FF" w:usb1="4000ACFF" w:usb2="00000009" w:usb3="00000000" w:csb0="0000019F" w:csb1="00000000"/>
   </w:font>
   <w:font w:name="Calibri Light">
     <w:panose1 w:val="020F0302020204030204"/>
     <w:charset w:val="00"/>
     <w:family w:val="swiss"/>
     <w:pitch w:val="variable"/>
-    <w:sig w:usb0="E0002AFF" w:usb1="C000247B" w:usb2="00000009" w:usb3="00000000" w:csb0="000001FF" w:csb1="00000000"/>
+    <w:sig w:usb0="A00002EF" w:usb1="4000207B" w:usb2="00000000" w:usb3="00000000" w:csb0="0000009F" w:csb1="00000000"/>
   </w:font>
 </w:fonts>
 </file>
@@ -1892,6 +1858,8 @@
   </w:compat>
   <w:rsids>
     <w:rsidRoot w:val="00B510D1"/>
+    <w:rsid w:val="00446AC2"/>
+    <w:rsid w:val="005D02CA"/>
     <w:rsid w:val="00B510D1"/>
   </w:rsids>
   <m:mathPr>
@@ -2649,7 +2617,7 @@
 </file>
 
 <file path=customXml/itemProps2.xml><?xml version="1.0" encoding="utf-8"?>
-<ds:datastoreItem xmlns:ds="http://schemas.openxmlformats.org/officeDocument/2006/customXml" ds:itemID="{E585E637-0D15-42E6-BC7A-9882D93D4952}">
+<ds:datastoreItem xmlns:ds="http://schemas.openxmlformats.org/officeDocument/2006/customXml" ds:itemID="{41285B35-D22B-47B7-BD8E-10C19C44A3B3}">
   <ds:schemaRefs>
     <ds:schemaRef ds:uri="http://schemas.openxmlformats.org/officeDocument/2006/bibliography"/>
   </ds:schemaRefs>

</xml_diff>